<commit_message>
h1 e buttons alinhados no centro
</commit_message>
<xml_diff>
--- a/Modelo - Documento Básico - SPTECH v1.docx
+++ b/Modelo - Documento Básico - SPTECH v1.docx
@@ -114,7 +114,19 @@
         <w:ind w:firstLine="708"/>
       </w:pPr>
       <w:r>
-        <w:t>San Junipero é o quarto episódio da terceira temporada de Black Mirror e se passa em uma cidade fictícia na Califórnia, onde pessoas que se aproximam do fim, como idosos ou doentes, podem fazer upload de suas consciências para um sistema de realidade virtual. Lá, podem viver em diferentes épocas e explorar aventuras, permanentemente ou temporariamente. San Junipero é conhecido por ser uma cidade de festas, liberdade e felicidade.</w:t>
+        <w:t>San Junipero é o quarto episódio da terceira temporada de Black Mirror e se passa em uma cidade fictícia na Califórnia, onde pessoas que se aproximam do fim, como idosos ou doentes, podem fazer upload de suas consciências para um sistema de realidade virtual. Lá, podem viver em diferentes épocas e explorar aventuras,</w:t>
+      </w:r>
+      <w:r>
+        <w:t xml:space="preserve"> de forma</w:t>
+      </w:r>
+      <w:r>
+        <w:t xml:space="preserve"> permanent</w:t>
+      </w:r>
+      <w:r>
+        <w:t>e</w:t>
+      </w:r>
+      <w:r>
+        <w:t xml:space="preserve"> ou temporariamente. San Junipero é conhecido por ser uma cidade de festas, liberdade e felicidade.</w:t>
       </w:r>
     </w:p>
     <w:p>
@@ -2827,15 +2839,6 @@
 </file>
 
 <file path=customXml/item1.xml><?xml version="1.0" encoding="utf-8"?>
-<?mso-contentType ?>
-<FormTemplates xmlns="http://schemas.microsoft.com/sharepoint/v3/contenttype/forms">
-  <Display>DocumentLibraryForm</Display>
-  <Edit>DocumentLibraryForm</Edit>
-  <New>DocumentLibraryForm</New>
-</FormTemplates>
-</file>
-
-<file path=customXml/item2.xml><?xml version="1.0" encoding="utf-8"?>
 <p:properties xmlns:p="http://schemas.microsoft.com/office/2006/metadata/properties" xmlns:xsi="http://www.w3.org/2001/XMLSchema-instance" xmlns:pc="http://schemas.microsoft.com/office/infopath/2007/PartnerControls">
   <documentManagement>
     <lcf76f155ced4ddcb4097134ff3c332f xmlns="0a53ad5e-08cc-4fba-9df9-747b79db3e02">
@@ -2846,7 +2849,20 @@
 </p:properties>
 </file>
 
+<file path=customXml/item2.xml><?xml version="1.0" encoding="utf-8"?>
+<?mso-contentType ?>
+<FormTemplates xmlns="http://schemas.microsoft.com/sharepoint/v3/contenttype/forms">
+  <Display>DocumentLibraryForm</Display>
+  <Edit>DocumentLibraryForm</Edit>
+  <New>DocumentLibraryForm</New>
+</FormTemplates>
+</file>
+
 <file path=customXml/item3.xml><?xml version="1.0" encoding="utf-8"?>
+<b:Sources xmlns:b="http://schemas.openxmlformats.org/officeDocument/2006/bibliography" xmlns="http://schemas.openxmlformats.org/officeDocument/2006/bibliography" SelectedStyle="\APASixthEditionOfficeOnline.xsl" StyleName="APA" Version="6"/>
+</file>
+
+<file path=customXml/item4.xml><?xml version="1.0" encoding="utf-8"?>
 <ct:contentTypeSchema xmlns:ct="http://schemas.microsoft.com/office/2006/metadata/contentType" xmlns:ma="http://schemas.microsoft.com/office/2006/metadata/properties/metaAttributes" ct:_="" ma:_="" ma:contentTypeName="Documento" ma:contentTypeID="0x0101007F8ECE7139958D46ABEDA89D12B90CBF" ma:contentTypeVersion="12" ma:contentTypeDescription="Crie um novo documento." ma:contentTypeScope="" ma:versionID="504e4214042ae000646439f7e69e4742">
   <xsd:schema xmlns:xsd="http://www.w3.org/2001/XMLSchema" xmlns:xs="http://www.w3.org/2001/XMLSchema" xmlns:p="http://schemas.microsoft.com/office/2006/metadata/properties" xmlns:ns2="0a53ad5e-08cc-4fba-9df9-747b79db3e02" xmlns:ns3="99f50afe-28e2-457c-9852-048361d66aad" targetNamespace="http://schemas.microsoft.com/office/2006/metadata/properties" ma:root="true" ma:fieldsID="858e620b6131f334f565d79b87bb2368" ns2:_="" ns3:_="">
     <xsd:import namespace="0a53ad5e-08cc-4fba-9df9-747b79db3e02"/>
@@ -3041,19 +3057,7 @@
 </ct:contentTypeSchema>
 </file>
 
-<file path=customXml/item4.xml><?xml version="1.0" encoding="utf-8"?>
-<b:Sources xmlns:b="http://schemas.openxmlformats.org/officeDocument/2006/bibliography" xmlns="http://schemas.openxmlformats.org/officeDocument/2006/bibliography" SelectedStyle="\APASixthEditionOfficeOnline.xsl" StyleName="APA" Version="6"/>
-</file>
-
 <file path=customXml/itemProps1.xml><?xml version="1.0" encoding="utf-8"?>
-<ds:datastoreItem xmlns:ds="http://schemas.openxmlformats.org/officeDocument/2006/customXml" ds:itemID="{B52C9AD5-4F18-4494-A12B-C11EA8399E21}">
-  <ds:schemaRefs>
-    <ds:schemaRef ds:uri="http://schemas.microsoft.com/sharepoint/v3/contenttype/forms"/>
-  </ds:schemaRefs>
-</ds:datastoreItem>
-</file>
-
-<file path=customXml/itemProps2.xml><?xml version="1.0" encoding="utf-8"?>
 <ds:datastoreItem xmlns:ds="http://schemas.openxmlformats.org/officeDocument/2006/customXml" ds:itemID="{79054B02-B215-46AC-9176-544339E93661}">
   <ds:schemaRefs>
     <ds:schemaRef ds:uri="http://schemas.microsoft.com/office/2006/metadata/properties"/>
@@ -3064,7 +3068,23 @@
 </ds:datastoreItem>
 </file>
 
+<file path=customXml/itemProps2.xml><?xml version="1.0" encoding="utf-8"?>
+<ds:datastoreItem xmlns:ds="http://schemas.openxmlformats.org/officeDocument/2006/customXml" ds:itemID="{B52C9AD5-4F18-4494-A12B-C11EA8399E21}">
+  <ds:schemaRefs>
+    <ds:schemaRef ds:uri="http://schemas.microsoft.com/sharepoint/v3/contenttype/forms"/>
+  </ds:schemaRefs>
+</ds:datastoreItem>
+</file>
+
 <file path=customXml/itemProps3.xml><?xml version="1.0" encoding="utf-8"?>
+<ds:datastoreItem xmlns:ds="http://schemas.openxmlformats.org/officeDocument/2006/customXml" ds:itemID="{43C36E59-8586-4352-8310-158AD4E65655}">
+  <ds:schemaRefs>
+    <ds:schemaRef ds:uri="http://schemas.openxmlformats.org/officeDocument/2006/bibliography"/>
+  </ds:schemaRefs>
+</ds:datastoreItem>
+</file>
+
+<file path=customXml/itemProps4.xml><?xml version="1.0" encoding="utf-8"?>
 <ds:datastoreItem xmlns:ds="http://schemas.openxmlformats.org/officeDocument/2006/customXml" ds:itemID="{8B299A9B-9EFB-406E-955B-E4E23C7F5805}">
   <ds:schemaRefs>
     <ds:schemaRef ds:uri="http://schemas.microsoft.com/office/2006/metadata/contentType"/>
@@ -3081,12 +3101,4 @@
     <ds:schemaRef ds:uri="http://schemas.microsoft.com/internal/obd"/>
   </ds:schemaRefs>
 </ds:datastoreItem>
-</file>
-
-<file path=customXml/itemProps4.xml><?xml version="1.0" encoding="utf-8"?>
-<ds:datastoreItem xmlns:ds="http://schemas.openxmlformats.org/officeDocument/2006/customXml" ds:itemID="{43C36E59-8586-4352-8310-158AD4E65655}">
-  <ds:schemaRefs>
-    <ds:schemaRef ds:uri="http://schemas.openxmlformats.org/officeDocument/2006/bibliography"/>
-  </ds:schemaRefs>
-</ds:datastoreItem>
 </file>
</xml_diff>